<commit_message>
Update report.docx and readdme w presentation link
</commit_message>
<xml_diff>
--- a/report.docx
+++ b/report.docx
@@ -304,7 +304,19 @@
         <w:rPr>
           <w:rFonts w:ascii="Arial" w:hAnsi="Arial" w:cs="Arial"/>
         </w:rPr>
-        <w:t>identified the most appropriate approach being Naive Bayes classifier</w:t>
+        <w:t xml:space="preserve">identified the most appropriate approach being </w:t>
+      </w:r>
+      <w:r>
+        <w:rPr>
+          <w:rFonts w:ascii="Arial" w:hAnsi="Arial" w:cs="Arial"/>
+        </w:rPr>
+        <w:t xml:space="preserve">the Random Forest </w:t>
+      </w:r>
+      <w:r>
+        <w:rPr>
+          <w:rFonts w:ascii="Arial" w:hAnsi="Arial" w:cs="Arial"/>
+        </w:rPr>
+        <w:t>classifier</w:t>
       </w:r>
       <w:r>
         <w:rPr>
@@ -312,6 +324,15 @@
         </w:rPr>
         <w:t xml:space="preserve"> to deliver the most consistent and reliable results.</w:t>
       </w:r>
+    </w:p>
+    <w:p>
+      <w:pPr>
+        <w:spacing w:line="480" w:lineRule="auto"/>
+        <w:ind w:left="360"/>
+        <w:rPr>
+          <w:rFonts w:ascii="Arial" w:hAnsi="Arial" w:cs="Arial"/>
+        </w:rPr>
+      </w:pPr>
     </w:p>
     <w:p>
       <w:pPr>
@@ -533,25 +554,61 @@
         <w:rPr>
           <w:rFonts w:ascii="Arial" w:hAnsi="Arial" w:cs="Arial"/>
         </w:rPr>
-        <w:t>After data processing, we used Naive Bayes classifier to predict test class labels. Na</w:t>
-      </w:r>
-      <w:r>
-        <w:rPr>
-          <w:rFonts w:ascii="Arial" w:hAnsi="Arial" w:cs="Arial"/>
-        </w:rPr>
-        <w:t>i</w:t>
-      </w:r>
-      <w:r>
-        <w:rPr>
-          <w:rFonts w:ascii="Arial" w:hAnsi="Arial" w:cs="Arial"/>
-        </w:rPr>
-        <w:t>ve bayes classifier was chosen</w:t>
-      </w:r>
-      <w:r>
-        <w:rPr>
-          <w:rFonts w:ascii="Arial" w:hAnsi="Arial" w:cs="Arial"/>
-        </w:rPr>
-        <w:t xml:space="preserve"> because of its efficiency with large datasets.</w:t>
+        <w:t xml:space="preserve">After data processing, we used </w:t>
+      </w:r>
+      <w:r>
+        <w:rPr>
+          <w:rFonts w:ascii="Arial" w:hAnsi="Arial" w:cs="Arial"/>
+        </w:rPr>
+        <w:t xml:space="preserve">the Random Forest </w:t>
+      </w:r>
+      <w:r>
+        <w:rPr>
+          <w:rFonts w:ascii="Arial" w:hAnsi="Arial" w:cs="Arial"/>
+        </w:rPr>
+        <w:t xml:space="preserve">classifier to predict test class labels. </w:t>
+      </w:r>
+      <w:r>
+        <w:rPr>
+          <w:rFonts w:ascii="Arial" w:hAnsi="Arial" w:cs="Arial"/>
+        </w:rPr>
+        <w:t>Random Forest</w:t>
+      </w:r>
+      <w:r>
+        <w:rPr>
+          <w:rFonts w:ascii="Arial" w:hAnsi="Arial" w:cs="Arial"/>
+        </w:rPr>
+        <w:t xml:space="preserve"> classifier was chosen</w:t>
+      </w:r>
+      <w:r>
+        <w:rPr>
+          <w:rFonts w:ascii="Arial" w:hAnsi="Arial" w:cs="Arial"/>
+        </w:rPr>
+        <w:t xml:space="preserve"> because of its efficiency with </w:t>
+      </w:r>
+      <w:r>
+        <w:rPr>
+          <w:rFonts w:ascii="Arial" w:hAnsi="Arial" w:cs="Arial"/>
+        </w:rPr>
+        <w:t>complex, non-linear</w:t>
+      </w:r>
+      <w:r>
+        <w:rPr>
+          <w:rFonts w:ascii="Arial" w:hAnsi="Arial" w:cs="Arial"/>
+        </w:rPr>
+        <w:t xml:space="preserve"> </w:t>
+      </w:r>
+      <w:r>
+        <w:rPr>
+          <w:rFonts w:ascii="Arial" w:hAnsi="Arial" w:cs="Arial"/>
+        </w:rPr>
+        <w:t>relationships</w:t>
+      </w:r>
+      <w:r>
+        <w:rPr>
+          <w:rFonts w:ascii="Arial" w:hAnsi="Arial" w:cs="Arial"/>
+        </w:rPr>
+        <w:t>.</w:t>
       </w:r>
     </w:p>
     <w:p>
@@ -567,6 +624,7 @@
         <w:rPr>
           <w:rFonts w:ascii="Arial" w:hAnsi="Arial" w:cs="Arial"/>
         </w:rPr>
+        <w:lastRenderedPageBreak/>
         <w:t>The classification steps were as follows:</w:t>
       </w:r>
     </w:p>
@@ -586,7 +644,19 @@
         <w:rPr>
           <w:rFonts w:ascii="Arial" w:hAnsi="Arial" w:cs="Arial"/>
         </w:rPr>
-        <w:t>Train the Naive Bayes classifier on the imputed training data.</w:t>
+        <w:t xml:space="preserve">Train the </w:t>
+      </w:r>
+      <w:r>
+        <w:rPr>
+          <w:rFonts w:ascii="Arial" w:hAnsi="Arial" w:cs="Arial"/>
+        </w:rPr>
+        <w:t xml:space="preserve">Random Forest </w:t>
+      </w:r>
+      <w:r>
+        <w:rPr>
+          <w:rFonts w:ascii="Arial" w:hAnsi="Arial" w:cs="Arial"/>
+        </w:rPr>
+        <w:t>classifier on the imputed training data.</w:t>
       </w:r>
     </w:p>
     <w:p>
@@ -605,7 +675,6 @@
         <w:rPr>
           <w:rFonts w:ascii="Arial" w:hAnsi="Arial" w:cs="Arial"/>
         </w:rPr>
-        <w:lastRenderedPageBreak/>
         <w:t>Predict labels for the test data.</w:t>
       </w:r>
     </w:p>
@@ -627,6 +696,64 @@
         </w:rPr>
         <w:t>Output predicted labels.</w:t>
       </w:r>
+    </w:p>
+    <w:p>
+      <w:pPr>
+        <w:pStyle w:val="ListParagraph"/>
+        <w:numPr>
+          <w:ilvl w:val="1"/>
+          <w:numId w:val="16"/>
+        </w:numPr>
+        <w:spacing w:line="480" w:lineRule="auto"/>
+        <w:rPr>
+          <w:rFonts w:ascii="Arial" w:hAnsi="Arial" w:cs="Arial"/>
+        </w:rPr>
+      </w:pPr>
+      <w:r>
+        <w:rPr>
+          <w:rFonts w:ascii="Arial" w:hAnsi="Arial" w:cs="Arial"/>
+          <w:b/>
+          <w:bCs/>
+        </w:rPr>
+        <w:t>Cross-Validation</w:t>
+      </w:r>
+    </w:p>
+    <w:p>
+      <w:pPr>
+        <w:pStyle w:val="ListParagraph"/>
+        <w:numPr>
+          <w:ilvl w:val="0"/>
+          <w:numId w:val="19"/>
+        </w:numPr>
+        <w:spacing w:line="480" w:lineRule="auto"/>
+        <w:rPr>
+          <w:rFonts w:ascii="Arial" w:hAnsi="Arial" w:cs="Arial"/>
+        </w:rPr>
+      </w:pPr>
+      <w:proofErr w:type="spellStart"/>
+      <w:r>
+        <w:rPr>
+          <w:rFonts w:ascii="Arial" w:hAnsi="Arial" w:cs="Arial"/>
+        </w:rPr>
+        <w:t>StratifiedKFold</w:t>
+      </w:r>
+      <w:proofErr w:type="spellEnd"/>
+      <w:r>
+        <w:rPr>
+          <w:rFonts w:ascii="Arial" w:hAnsi="Arial" w:cs="Arial"/>
+        </w:rPr>
+        <w:t xml:space="preserve"> was used to cross-validate the data results. This method is useful when working with imbalanced datasets, for it maintains the proportion of classes in each fold. This allows for a more reliable and representative performance metric.</w:t>
+      </w:r>
+    </w:p>
+    <w:p>
+      <w:pPr>
+        <w:pStyle w:val="ListParagraph"/>
+        <w:spacing w:line="480" w:lineRule="auto"/>
+        <w:ind w:left="1080"/>
+        <w:rPr>
+          <w:rFonts w:ascii="Arial" w:hAnsi="Arial" w:cs="Arial"/>
+        </w:rPr>
+      </w:pPr>
     </w:p>
     <w:p>
       <w:pPr>
@@ -683,7 +810,7 @@
         <w:gridCol w:w="1069"/>
         <w:gridCol w:w="1305"/>
         <w:gridCol w:w="983"/>
-        <w:gridCol w:w="1436"/>
+        <w:gridCol w:w="1717"/>
         <w:gridCol w:w="946"/>
         <w:gridCol w:w="1217"/>
       </w:tblGrid>
@@ -1099,7 +1226,7 @@
               <w:rPr>
                 <w:rFonts w:ascii="Arial" w:hAnsi="Arial" w:cs="Arial"/>
               </w:rPr>
-              <w:t>Naive Bayes</w:t>
+              <w:t>Random Forest</w:t>
             </w:r>
           </w:p>
         </w:tc>
@@ -1316,7 +1443,7 @@
               <w:rPr>
                 <w:rFonts w:ascii="Arial" w:hAnsi="Arial" w:cs="Arial"/>
               </w:rPr>
-              <w:t>Naive Bayes</w:t>
+              <w:t>Random Forest</w:t>
             </w:r>
           </w:p>
         </w:tc>
@@ -1533,7 +1660,7 @@
               <w:rPr>
                 <w:rFonts w:ascii="Arial" w:hAnsi="Arial" w:cs="Arial"/>
               </w:rPr>
-              <w:t>Naive Bayes</w:t>
+              <w:t>Random Forest</w:t>
             </w:r>
           </w:p>
         </w:tc>
@@ -1750,7 +1877,7 @@
               <w:rPr>
                 <w:rFonts w:ascii="Arial" w:hAnsi="Arial" w:cs="Arial"/>
               </w:rPr>
-              <w:t>Naive Bayes</w:t>
+              <w:t>Random Forest</w:t>
             </w:r>
           </w:p>
         </w:tc>
@@ -1967,7 +2094,7 @@
               <w:rPr>
                 <w:rFonts w:ascii="Arial" w:hAnsi="Arial" w:cs="Arial"/>
               </w:rPr>
-              <w:t>Naive Bayes</w:t>
+              <w:t>Random Forest</w:t>
             </w:r>
           </w:p>
         </w:tc>
@@ -2023,219 +2150,6 @@
           </w:p>
         </w:tc>
       </w:tr>
-      <w:tr>
-        <w:trPr>
-          <w:trHeight w:val="409"/>
-          <w:jc w:val="center"/>
-        </w:trPr>
-        <w:tc>
-          <w:tcPr>
-            <w:tcW w:w="0" w:type="auto"/>
-            <w:tcBorders>
-              <w:top w:val="single" w:sz="8" w:space="0" w:color="000000"/>
-              <w:left w:val="single" w:sz="8" w:space="0" w:color="000000"/>
-              <w:bottom w:val="single" w:sz="8" w:space="0" w:color="000000"/>
-              <w:right w:val="single" w:sz="8" w:space="0" w:color="000000"/>
-            </w:tcBorders>
-            <w:tcMar>
-              <w:top w:w="100" w:type="dxa"/>
-              <w:left w:w="100" w:type="dxa"/>
-              <w:bottom w:w="100" w:type="dxa"/>
-              <w:right w:w="100" w:type="dxa"/>
-            </w:tcMar>
-            <w:hideMark/>
-          </w:tcPr>
-          <w:p>
-            <w:pPr>
-              <w:spacing w:line="240" w:lineRule="auto"/>
-              <w:rPr>
-                <w:rFonts w:ascii="Arial" w:hAnsi="Arial" w:cs="Arial"/>
-              </w:rPr>
-            </w:pPr>
-            <w:r>
-              <w:rPr>
-                <w:rFonts w:ascii="Arial" w:hAnsi="Arial" w:cs="Arial"/>
-              </w:rPr>
-              <w:t>Dataset 6</w:t>
-            </w:r>
-          </w:p>
-        </w:tc>
-        <w:tc>
-          <w:tcPr>
-            <w:tcW w:w="0" w:type="auto"/>
-            <w:tcBorders>
-              <w:top w:val="single" w:sz="8" w:space="0" w:color="000000"/>
-              <w:left w:val="single" w:sz="8" w:space="0" w:color="000000"/>
-              <w:bottom w:val="single" w:sz="8" w:space="0" w:color="000000"/>
-              <w:right w:val="single" w:sz="8" w:space="0" w:color="000000"/>
-            </w:tcBorders>
-            <w:tcMar>
-              <w:top w:w="100" w:type="dxa"/>
-              <w:left w:w="100" w:type="dxa"/>
-              <w:bottom w:w="100" w:type="dxa"/>
-              <w:right w:w="100" w:type="dxa"/>
-            </w:tcMar>
-            <w:hideMark/>
-          </w:tcPr>
-          <w:p>
-            <w:pPr>
-              <w:spacing w:line="240" w:lineRule="auto"/>
-              <w:rPr>
-                <w:rFonts w:ascii="Arial" w:hAnsi="Arial" w:cs="Arial"/>
-              </w:rPr>
-            </w:pPr>
-          </w:p>
-        </w:tc>
-        <w:tc>
-          <w:tcPr>
-            <w:tcW w:w="0" w:type="auto"/>
-            <w:tcBorders>
-              <w:top w:val="single" w:sz="8" w:space="0" w:color="000000"/>
-              <w:left w:val="single" w:sz="8" w:space="0" w:color="000000"/>
-              <w:bottom w:val="single" w:sz="8" w:space="0" w:color="000000"/>
-              <w:right w:val="single" w:sz="8" w:space="0" w:color="000000"/>
-            </w:tcBorders>
-            <w:tcMar>
-              <w:top w:w="100" w:type="dxa"/>
-              <w:left w:w="100" w:type="dxa"/>
-              <w:bottom w:w="100" w:type="dxa"/>
-              <w:right w:w="100" w:type="dxa"/>
-            </w:tcMar>
-            <w:hideMark/>
-          </w:tcPr>
-          <w:p>
-            <w:pPr>
-              <w:spacing w:line="240" w:lineRule="auto"/>
-              <w:rPr>
-                <w:rFonts w:ascii="Arial" w:hAnsi="Arial" w:cs="Arial"/>
-              </w:rPr>
-            </w:pPr>
-            <w:r>
-              <w:rPr>
-                <w:rFonts w:ascii="Arial" w:hAnsi="Arial" w:cs="Arial"/>
-              </w:rPr>
-              <w:t>612/262</w:t>
-            </w:r>
-          </w:p>
-        </w:tc>
-        <w:tc>
-          <w:tcPr>
-            <w:tcW w:w="0" w:type="auto"/>
-            <w:tcBorders>
-              <w:top w:val="single" w:sz="8" w:space="0" w:color="000000"/>
-              <w:left w:val="single" w:sz="8" w:space="0" w:color="000000"/>
-              <w:bottom w:val="single" w:sz="8" w:space="0" w:color="000000"/>
-              <w:right w:val="single" w:sz="8" w:space="0" w:color="000000"/>
-            </w:tcBorders>
-            <w:tcMar>
-              <w:top w:w="100" w:type="dxa"/>
-              <w:left w:w="100" w:type="dxa"/>
-              <w:bottom w:w="100" w:type="dxa"/>
-              <w:right w:w="100" w:type="dxa"/>
-            </w:tcMar>
-            <w:hideMark/>
-          </w:tcPr>
-          <w:p>
-            <w:pPr>
-              <w:spacing w:line="240" w:lineRule="auto"/>
-              <w:rPr>
-                <w:rFonts w:ascii="Arial" w:hAnsi="Arial" w:cs="Arial"/>
-              </w:rPr>
-            </w:pPr>
-          </w:p>
-          <w:p>
-            <w:pPr>
-              <w:spacing w:line="240" w:lineRule="auto"/>
-              <w:rPr>
-                <w:rFonts w:ascii="Arial" w:hAnsi="Arial" w:cs="Arial"/>
-              </w:rPr>
-            </w:pPr>
-          </w:p>
-        </w:tc>
-        <w:tc>
-          <w:tcPr>
-            <w:tcW w:w="0" w:type="auto"/>
-            <w:tcBorders>
-              <w:top w:val="single" w:sz="8" w:space="0" w:color="000000"/>
-              <w:left w:val="single" w:sz="8" w:space="0" w:color="000000"/>
-              <w:bottom w:val="single" w:sz="8" w:space="0" w:color="000000"/>
-              <w:right w:val="single" w:sz="8" w:space="0" w:color="000000"/>
-            </w:tcBorders>
-            <w:tcMar>
-              <w:top w:w="100" w:type="dxa"/>
-              <w:left w:w="100" w:type="dxa"/>
-              <w:bottom w:w="100" w:type="dxa"/>
-              <w:right w:w="100" w:type="dxa"/>
-            </w:tcMar>
-            <w:hideMark/>
-          </w:tcPr>
-          <w:p>
-            <w:pPr>
-              <w:spacing w:line="240" w:lineRule="auto"/>
-              <w:rPr>
-                <w:rFonts w:ascii="Arial" w:hAnsi="Arial" w:cs="Arial"/>
-              </w:rPr>
-            </w:pPr>
-            <w:r>
-              <w:rPr>
-                <w:rFonts w:ascii="Arial" w:hAnsi="Arial" w:cs="Arial"/>
-              </w:rPr>
-              <w:t>Naive Bayes</w:t>
-            </w:r>
-          </w:p>
-        </w:tc>
-        <w:tc>
-          <w:tcPr>
-            <w:tcW w:w="0" w:type="auto"/>
-            <w:tcBorders>
-              <w:top w:val="single" w:sz="8" w:space="0" w:color="000000"/>
-              <w:left w:val="single" w:sz="8" w:space="0" w:color="000000"/>
-              <w:bottom w:val="single" w:sz="8" w:space="0" w:color="000000"/>
-              <w:right w:val="single" w:sz="8" w:space="0" w:color="000000"/>
-            </w:tcBorders>
-            <w:tcMar>
-              <w:top w:w="100" w:type="dxa"/>
-              <w:left w:w="100" w:type="dxa"/>
-              <w:bottom w:w="100" w:type="dxa"/>
-              <w:right w:w="100" w:type="dxa"/>
-            </w:tcMar>
-            <w:hideMark/>
-          </w:tcPr>
-          <w:p>
-            <w:pPr>
-              <w:spacing w:line="240" w:lineRule="auto"/>
-              <w:rPr>
-                <w:rFonts w:ascii="Arial" w:hAnsi="Arial" w:cs="Arial"/>
-              </w:rPr>
-            </w:pPr>
-            <w:r>
-              <w:rPr>
-                <w:rFonts w:ascii="Arial" w:hAnsi="Arial" w:cs="Arial"/>
-              </w:rPr>
-              <w:t>KNN</w:t>
-            </w:r>
-          </w:p>
-        </w:tc>
-        <w:tc>
-          <w:tcPr>
-            <w:tcW w:w="0" w:type="auto"/>
-            <w:tcBorders>
-              <w:top w:val="single" w:sz="8" w:space="0" w:color="000000"/>
-              <w:left w:val="single" w:sz="8" w:space="0" w:color="000000"/>
-              <w:bottom w:val="single" w:sz="8" w:space="0" w:color="000000"/>
-              <w:right w:val="single" w:sz="8" w:space="0" w:color="000000"/>
-            </w:tcBorders>
-          </w:tcPr>
-          <w:p>
-            <w:pPr>
-              <w:spacing w:line="240" w:lineRule="auto"/>
-              <w:rPr>
-                <w:rFonts w:ascii="Arial" w:hAnsi="Arial" w:cs="Arial"/>
-              </w:rPr>
-            </w:pPr>
-          </w:p>
-        </w:tc>
-      </w:tr>
     </w:tbl>
     <w:p>
       <w:pPr>
@@ -2257,6 +2171,15 @@
         </w:rPr>
         <w:t>The output files contain the predicted labels for each dataset, which provides insights into each classification task.</w:t>
       </w:r>
+    </w:p>
+    <w:p>
+      <w:pPr>
+        <w:spacing w:line="480" w:lineRule="auto"/>
+        <w:ind w:left="360"/>
+        <w:rPr>
+          <w:rFonts w:ascii="Arial" w:hAnsi="Arial" w:cs="Arial"/>
+        </w:rPr>
+      </w:pPr>
     </w:p>
     <w:p>
       <w:pPr>
@@ -2353,7 +2276,6 @@
         <w:rPr>
           <w:rFonts w:ascii="Arial" w:hAnsi="Arial" w:cs="Arial"/>
         </w:rPr>
-        <w:lastRenderedPageBreak/>
         <w:t xml:space="preserve">Alternative Classifiers: Other classifiers could perform better for the task presented, so testing other classifiers such as SVM or Random Forests could improve </w:t>
       </w:r>
       <w:r>
@@ -2362,6 +2284,29 @@
         </w:rPr>
         <w:t>performance.</w:t>
       </w:r>
+      <w:r>
+        <w:rPr>
+          <w:rFonts w:ascii="Arial" w:hAnsi="Arial" w:cs="Arial"/>
+        </w:rPr>
+        <w:t xml:space="preserve"> </w:t>
+      </w:r>
+      <w:r>
+        <w:rPr>
+          <w:rFonts w:ascii="Arial" w:hAnsi="Arial" w:cs="Arial"/>
+          <w:color w:val="FF0000"/>
+        </w:rPr>
+        <w:t>*We have decided to move forward with Random Forest instead of Naïve Bayes*</w:t>
+      </w:r>
+    </w:p>
+    <w:p>
+      <w:pPr>
+        <w:spacing w:line="480" w:lineRule="auto"/>
+        <w:rPr>
+          <w:rFonts w:ascii="Arial" w:hAnsi="Arial" w:cs="Arial"/>
+          <w:b/>
+          <w:bCs/>
+        </w:rPr>
+      </w:pPr>
     </w:p>
     <w:p>
       <w:pPr>
@@ -2398,14 +2343,62 @@
         <w:rPr>
           <w:rFonts w:ascii="Arial" w:hAnsi="Arial" w:cs="Arial"/>
         </w:rPr>
-        <w:t xml:space="preserve">In this project, we implemented K-Nearest Neighbors (KNN) and Naive Bayes—two methods introduced in class that we felt confident using. Leveraging </w:t>
+        <w:t xml:space="preserve">In this project, we implemented K-Nearest Neighbors (KNN) and </w:t>
+      </w:r>
+      <w:r>
+        <w:rPr>
+          <w:rFonts w:ascii="Arial" w:hAnsi="Arial" w:cs="Arial"/>
+        </w:rPr>
+        <w:t xml:space="preserve">Random Forest </w:t>
+      </w:r>
+      <w:r>
+        <w:rPr>
+          <w:rFonts w:ascii="Arial" w:hAnsi="Arial" w:cs="Arial"/>
+        </w:rPr>
+        <w:t>—</w:t>
+      </w:r>
+      <w:r>
+        <w:rPr>
+          <w:rFonts w:ascii="Arial" w:hAnsi="Arial" w:cs="Arial"/>
+        </w:rPr>
+        <w:t>one</w:t>
+      </w:r>
+      <w:r>
+        <w:rPr>
+          <w:rFonts w:ascii="Arial" w:hAnsi="Arial" w:cs="Arial"/>
+        </w:rPr>
+        <w:t xml:space="preserve"> method introduced in class that we felt confident using. </w:t>
+      </w:r>
+      <w:r>
+        <w:rPr>
+          <w:rFonts w:ascii="Arial" w:hAnsi="Arial" w:cs="Arial"/>
+        </w:rPr>
+        <w:t xml:space="preserve">To ensure the accuracy of our results, we applied the Stratified K-Fold Cross-Validation, a variation of the K-Fold Cross Validation methods. </w:t>
+      </w:r>
+      <w:r>
+        <w:rPr>
+          <w:rFonts w:ascii="Arial" w:hAnsi="Arial" w:cs="Arial"/>
+        </w:rPr>
+        <w:t xml:space="preserve">Leveraging </w:t>
       </w:r>
       <w:proofErr w:type="spellStart"/>
       <w:r>
         <w:rPr>
           <w:rFonts w:ascii="Arial" w:hAnsi="Arial" w:cs="Arial"/>
         </w:rPr>
-        <w:t>VSCode</w:t>
+        <w:t>V</w:t>
+      </w:r>
+      <w:r>
+        <w:rPr>
+          <w:rFonts w:ascii="Arial" w:hAnsi="Arial" w:cs="Arial"/>
+        </w:rPr>
+        <w:t>S</w:t>
+      </w:r>
+      <w:r>
+        <w:rPr>
+          <w:rFonts w:ascii="Arial" w:hAnsi="Arial" w:cs="Arial"/>
+        </w:rPr>
+        <w:t>Code</w:t>
       </w:r>
       <w:proofErr w:type="spellEnd"/>
       <w:r>
@@ -2542,7 +2535,7 @@
   <w:abstractNum w:abstractNumId="0" w15:restartNumberingAfterBreak="0">
     <w:nsid w:val="024E2C24"/>
     <w:multiLevelType w:val="hybridMultilevel"/>
-    <w:tmpl w:val="FCF842CA"/>
+    <w:tmpl w:val="7A2C90EA"/>
     <w:lvl w:ilvl="0" w:tplc="04090001">
       <w:start w:val="1"/>
       <w:numFmt w:val="bullet"/>
@@ -4370,7 +4363,7 @@
   <w:abstractNum w:abstractNumId="17" w15:restartNumberingAfterBreak="0">
     <w:nsid w:val="6BEF7D35"/>
     <w:multiLevelType w:val="multilevel"/>
-    <w:tmpl w:val="8CAC0E28"/>
+    <w:tmpl w:val="26B42866"/>
     <w:lvl w:ilvl="0">
       <w:start w:val="1"/>
       <w:numFmt w:val="decimal"/>
@@ -4394,6 +4387,8 @@
       </w:pPr>
       <w:rPr>
         <w:rFonts w:hint="default"/>
+        <w:b/>
+        <w:bCs/>
       </w:rPr>
     </w:lvl>
     <w:lvl w:ilvl="2">

</xml_diff>